<commit_message>
People Keep Taking the Colors Survey
</commit_message>
<xml_diff>
--- a/Colors Email Merge/Email Merge.docx
+++ b/Colors Email Merge/Email Merge.docx
@@ -128,7 +128,7 @@
                 <w:noProof/>
                 <w:color w:val="201F1E"/>
               </w:rPr>
-              <w:t>«Name»</w:t>
+              <w:t>Isaac Czebotar</w:t>
             </w:r>
             <w:r>
               <w:rPr>
@@ -233,7 +233,7 @@
                 <w:color w:val="000000"/>
                 <w:bdr w:val="none" w:sz="0" w:space="0" w:color="auto" w:frame="1"/>
               </w:rPr>
-              <w:t>«Orange»</w:t>
+              <w:t>12</w:t>
             </w:r>
             <w:r>
               <w:rPr>
@@ -339,7 +339,7 @@
                 <w:color w:val="000000"/>
                 <w:bdr w:val="none" w:sz="0" w:space="0" w:color="auto" w:frame="1"/>
               </w:rPr>
-              <w:t>«Gold»</w:t>
+              <w:t>0</w:t>
             </w:r>
             <w:r>
               <w:rPr>
@@ -445,7 +445,7 @@
                 <w:color w:val="000000"/>
                 <w:bdr w:val="none" w:sz="0" w:space="0" w:color="auto" w:frame="1"/>
               </w:rPr>
-              <w:t>«Blue»</w:t>
+              <w:t>1</w:t>
             </w:r>
             <w:r>
               <w:rPr>
@@ -551,7 +551,7 @@
                 <w:color w:val="000000"/>
                 <w:bdr w:val="none" w:sz="0" w:space="0" w:color="auto" w:frame="1"/>
               </w:rPr>
-              <w:t>«Green»</w:t>
+              <w:t>2</w:t>
             </w:r>
             <w:r>
               <w:rPr>
@@ -647,17 +647,47 @@
                 <w:szCs w:val="40"/>
                 <w:bdr w:val="none" w:sz="0" w:space="0" w:color="auto" w:frame="1"/>
               </w:rPr>
-              <w:t>Your Commun</w:t>
+              <w:t>Which Communication Color</w:t>
             </w:r>
             <w:r>
               <w:rPr>
                 <w:rFonts w:ascii="inherit" w:eastAsia="Times New Roman" w:hAnsi="inherit" w:cs="Calibri"/>
-                <w:color w:val="000000"/>
+                <w:color w:val="201F1E"/>
                 <w:sz w:val="40"/>
                 <w:szCs w:val="40"/>
                 <w:bdr w:val="none" w:sz="0" w:space="0" w:color="auto" w:frame="1"/>
               </w:rPr>
-              <w:t>ication Color is:  Blue</w:t>
+              <w:t>(</w:t>
+            </w:r>
+            <w:r>
+              <w:rPr>
+                <w:rFonts w:ascii="inherit" w:eastAsia="Times New Roman" w:hAnsi="inherit" w:cs="Calibri"/>
+                <w:color w:val="201F1E"/>
+                <w:sz w:val="40"/>
+                <w:szCs w:val="40"/>
+                <w:bdr w:val="none" w:sz="0" w:space="0" w:color="auto" w:frame="1"/>
+              </w:rPr>
+              <w:t>s</w:t>
+            </w:r>
+            <w:r>
+              <w:rPr>
+                <w:rFonts w:ascii="inherit" w:eastAsia="Times New Roman" w:hAnsi="inherit" w:cs="Calibri"/>
+                <w:color w:val="201F1E"/>
+                <w:sz w:val="40"/>
+                <w:szCs w:val="40"/>
+                <w:bdr w:val="none" w:sz="0" w:space="0" w:color="auto" w:frame="1"/>
+              </w:rPr>
+              <w:t>)</w:t>
+            </w:r>
+            <w:r>
+              <w:rPr>
+                <w:rFonts w:ascii="inherit" w:eastAsia="Times New Roman" w:hAnsi="inherit" w:cs="Calibri"/>
+                <w:color w:val="201F1E"/>
+                <w:sz w:val="40"/>
+                <w:szCs w:val="40"/>
+                <w:bdr w:val="none" w:sz="0" w:space="0" w:color="auto" w:frame="1"/>
+              </w:rPr>
+              <w:t xml:space="preserve"> are You?</w:t>
             </w:r>
           </w:p>
         </w:tc>
@@ -1336,6 +1366,18 @@
       <w:shd w:val="clear" w:color="auto" w:fill="E1DFDD"/>
     </w:rPr>
   </w:style>
+  <w:style w:type="character" w:styleId="FollowedHyperlink">
+    <w:name w:val="FollowedHyperlink"/>
+    <w:basedOn w:val="DefaultParagraphFont"/>
+    <w:uiPriority w:val="99"/>
+    <w:semiHidden/>
+    <w:unhideWhenUsed/>
+    <w:rsid w:val="00FB5F10"/>
+    <w:rPr>
+      <w:color w:val="954F72" w:themeColor="followedHyperlink"/>
+      <w:u w:val="single"/>
+    </w:rPr>
+  </w:style>
 </w:styles>
 </file>
 

</xml_diff>